<commit_message>
ajustes iniciais template word
</commit_message>
<xml_diff>
--- a/inst/rmarkdown/templates/word_doc/resources/cgmind-template-helvetica.docx
+++ b/inst/rmarkdown/templates/word_doc/resources/cgmind-template-helvetica.docx
@@ -5,19 +5,33 @@
     <w:p>
       <w:pPr>
         <w:pStyle w:val="Ttulo"/>
+        <w:rPr>
+          <w:rFonts w:ascii="Lato Semibold" w:hAnsi="Lato Semibold"/>
+          <w:b w:val="0"/>
+        </w:rPr>
       </w:pPr>
       <w:bookmarkStart w:id="0" w:name="_Toc109249852"/>
       <w:proofErr w:type="spellStart"/>
       <w:r>
+        <w:rPr>
+          <w:rFonts w:ascii="Lato Semibold" w:hAnsi="Lato Semibold"/>
+          <w:b w:val="0"/>
+        </w:rPr>
         <w:t>Document</w:t>
       </w:r>
       <w:proofErr w:type="spellEnd"/>
       <w:r>
+        <w:rPr>
+          <w:rFonts w:ascii="Lato Semibold" w:hAnsi="Lato Semibold"/>
+          <w:b w:val="0"/>
+        </w:rPr>
         <w:t xml:space="preserve"> </w:t>
       </w:r>
       <w:proofErr w:type="spellStart"/>
       <w:r>
         <w:rPr>
+          <w:rFonts w:ascii="Lato Semibold" w:hAnsi="Lato Semibold"/>
+          <w:b w:val="0"/>
           <w:sz w:val="48"/>
           <w:szCs w:val="48"/>
         </w:rPr>
@@ -93,8 +107,14 @@
     <w:p>
       <w:pPr>
         <w:pStyle w:val="Data"/>
+        <w:rPr>
+          <w:rFonts w:ascii="Lato Thin" w:hAnsi="Lato Thin"/>
+        </w:rPr>
       </w:pPr>
       <w:r>
+        <w:rPr>
+          <w:rFonts w:ascii="Lato Thin" w:hAnsi="Lato Thin"/>
+        </w:rPr>
         <w:t>2022/07/20</w:t>
       </w:r>
     </w:p>
@@ -119,8 +139,6 @@
           <w:lang w:val="en-US"/>
         </w:rPr>
       </w:pPr>
-      <w:bookmarkStart w:id="1" w:name="_GoBack"/>
-      <w:bookmarkEnd w:id="1"/>
     </w:p>
     <w:p>
       <w:pPr>
@@ -407,13 +425,27 @@
         <w:footnoteRef/>
       </w:r>
       <w:r>
-        <w:t xml:space="preserve"> Consultor na Coordenação-Geral de Monitoramento de Indicadores da Atenção Especializada à Saúde (CGMIND) da Secretaria de Atenção Especializada à Saúde (CGMIND/</w:t>
+        <w:t xml:space="preserve"> </w:t>
       </w:r>
       <w:r>
-        <w:t>SAES</w:t>
+        <w:t xml:space="preserve">Economista e </w:t>
       </w:r>
       <w:r>
-        <w:t xml:space="preserve">) do Ministério da Saúde.  </w:t>
+        <w:rPr>
+          <w:u w:val="single"/>
+        </w:rPr>
+        <w:t>c</w:t>
+      </w:r>
+      <w:bookmarkStart w:id="1" w:name="_GoBack"/>
+      <w:bookmarkEnd w:id="1"/>
+      <w:r>
+        <w:rPr>
+          <w:u w:val="single"/>
+        </w:rPr>
+        <w:t>onsultor</w:t>
+      </w:r>
+      <w:r>
+        <w:t xml:space="preserve"> na Coordenação-Geral de Monitoramento de Indicadores da Atenção Especializada à Saúde (CGMIND) da Secretaria de Atenção Especializada à Saúde (CGMIND/SAES) do Ministério da Saúde.  </w:t>
       </w:r>
     </w:p>
   </w:footnote>
@@ -1792,7 +1824,7 @@
     <w:lvl w:ilvl="0" w:tplc="01009992">
       <w:start w:val="1"/>
       <w:numFmt w:val="decimal"/>
-      <w:pStyle w:val="Tabellenberschrift"/>
+      <w:pStyle w:val="TtulodaTabela"/>
       <w:lvlText w:val="Tabelle %1"/>
       <w:lvlJc w:val="left"/>
       <w:pPr>
@@ -2570,13 +2602,14 @@
   <w:style w:type="paragraph" w:default="1" w:styleId="Normal">
     <w:name w:val="Normal"/>
     <w:qFormat/>
-    <w:rsid w:val="00353CBB"/>
+    <w:rsid w:val="008A7870"/>
     <w:pPr>
       <w:spacing w:after="160" w:line="276" w:lineRule="auto"/>
       <w:ind w:left="0" w:firstLine="0"/>
-    </w:pPr>
-    <w:rPr>
-      <w:rFonts w:ascii="Helvetica Neue Light" w:hAnsi="Helvetica Neue Light"/>
+      <w:jc w:val="both"/>
+    </w:pPr>
+    <w:rPr>
+      <w:rFonts w:ascii="Lato Thin" w:hAnsi="Lato Thin"/>
       <w:lang w:val="pt-BR"/>
     </w:rPr>
   </w:style>
@@ -2587,7 +2620,7 @@
     <w:link w:val="Ttulo1Char"/>
     <w:uiPriority w:val="7"/>
     <w:qFormat/>
-    <w:rsid w:val="00353CBB"/>
+    <w:rsid w:val="00585A2C"/>
     <w:pPr>
       <w:keepNext/>
       <w:keepLines/>
@@ -2596,7 +2629,7 @@
       <w:outlineLvl w:val="0"/>
     </w:pPr>
     <w:rPr>
-      <w:rFonts w:ascii="Helvetica Neue" w:eastAsiaTheme="majorEastAsia" w:hAnsi="Helvetica Neue" w:cstheme="majorBidi"/>
+      <w:rFonts w:ascii="Lato Semibold" w:eastAsiaTheme="majorEastAsia" w:hAnsi="Lato Semibold" w:cstheme="majorBidi"/>
       <w:b/>
       <w:color w:val="0271BB"/>
       <w:sz w:val="32"/>
@@ -2610,7 +2643,7 @@
     <w:link w:val="Ttulo2Char"/>
     <w:uiPriority w:val="8"/>
     <w:qFormat/>
-    <w:rsid w:val="00353CBB"/>
+    <w:rsid w:val="00585A2C"/>
     <w:pPr>
       <w:keepNext/>
       <w:keepLines/>
@@ -2619,7 +2652,7 @@
       <w:outlineLvl w:val="1"/>
     </w:pPr>
     <w:rPr>
-      <w:rFonts w:ascii="Helvetica Neue" w:eastAsiaTheme="majorEastAsia" w:hAnsi="Helvetica Neue" w:cstheme="majorBidi"/>
+      <w:rFonts w:ascii="Lato" w:eastAsiaTheme="majorEastAsia" w:hAnsi="Lato" w:cstheme="majorBidi"/>
       <w:b/>
       <w:color w:val="3B515B"/>
       <w:sz w:val="28"/>
@@ -2633,7 +2666,7 @@
     <w:link w:val="Ttulo3Char"/>
     <w:uiPriority w:val="9"/>
     <w:qFormat/>
-    <w:rsid w:val="00353CBB"/>
+    <w:rsid w:val="00585A2C"/>
     <w:pPr>
       <w:keepNext/>
       <w:keepLines/>
@@ -2642,7 +2675,7 @@
       <w:outlineLvl w:val="2"/>
     </w:pPr>
     <w:rPr>
-      <w:rFonts w:ascii="Helvetica Neue" w:eastAsiaTheme="majorEastAsia" w:hAnsi="Helvetica Neue" w:cstheme="majorBidi"/>
+      <w:rFonts w:ascii="Lato Semibold" w:eastAsiaTheme="majorEastAsia" w:hAnsi="Lato Semibold" w:cstheme="majorBidi"/>
       <w:b/>
       <w:color w:val="3B515B" w:themeColor="text1"/>
       <w:sz w:val="24"/>
@@ -2656,7 +2689,7 @@
     <w:link w:val="Ttulo4Char"/>
     <w:uiPriority w:val="9"/>
     <w:qFormat/>
-    <w:rsid w:val="00353CBB"/>
+    <w:rsid w:val="00585A2C"/>
     <w:pPr>
       <w:keepNext/>
       <w:keepLines/>
@@ -2665,7 +2698,8 @@
       <w:outlineLvl w:val="3"/>
     </w:pPr>
     <w:rPr>
-      <w:rFonts w:ascii="Helvetica Neue Medium" w:eastAsiaTheme="majorEastAsia" w:hAnsi="Helvetica Neue Medium" w:cstheme="majorBidi"/>
+      <w:rFonts w:eastAsiaTheme="majorEastAsia" w:cstheme="majorBidi"/>
+      <w:b/>
       <w:iCs/>
       <w:color w:val="3B515B" w:themeColor="text1"/>
       <w:sz w:val="24"/>
@@ -2817,14 +2851,14 @@
     <w:basedOn w:val="Fontepargpadro"/>
     <w:link w:val="Ttulo1"/>
     <w:uiPriority w:val="7"/>
-    <w:rsid w:val="00353CBB"/>
-    <w:rPr>
-      <w:rFonts w:ascii="Helvetica Neue" w:eastAsiaTheme="majorEastAsia" w:hAnsi="Helvetica Neue" w:cstheme="majorBidi"/>
+    <w:rsid w:val="00585A2C"/>
+    <w:rPr>
+      <w:rFonts w:ascii="Lato Semibold" w:eastAsiaTheme="majorEastAsia" w:hAnsi="Lato Semibold" w:cstheme="majorBidi"/>
       <w:b/>
-      <w:i w:val="0"/>
       <w:color w:val="0271BB"/>
       <w:sz w:val="32"/>
       <w:szCs w:val="32"/>
+      <w:lang w:val="pt-BR"/>
     </w:rPr>
   </w:style>
   <w:style w:type="paragraph" w:styleId="Ttulo">
@@ -2875,14 +2909,14 @@
     <w:basedOn w:val="Fontepargpadro"/>
     <w:link w:val="Ttulo2"/>
     <w:uiPriority w:val="8"/>
-    <w:rsid w:val="00353CBB"/>
-    <w:rPr>
-      <w:rFonts w:ascii="Helvetica Neue" w:eastAsiaTheme="majorEastAsia" w:hAnsi="Helvetica Neue" w:cstheme="majorBidi"/>
+    <w:rsid w:val="00585A2C"/>
+    <w:rPr>
+      <w:rFonts w:ascii="Lato" w:eastAsiaTheme="majorEastAsia" w:hAnsi="Lato" w:cstheme="majorBidi"/>
       <w:b/>
-      <w:i w:val="0"/>
       <w:color w:val="3B515B"/>
       <w:sz w:val="28"/>
       <w:szCs w:val="26"/>
+      <w:lang w:val="pt-BR"/>
     </w:rPr>
   </w:style>
   <w:style w:type="character" w:customStyle="1" w:styleId="Ttulo3Char">
@@ -2890,14 +2924,14 @@
     <w:basedOn w:val="Fontepargpadro"/>
     <w:link w:val="Ttulo3"/>
     <w:uiPriority w:val="9"/>
-    <w:rsid w:val="00353CBB"/>
-    <w:rPr>
-      <w:rFonts w:ascii="Helvetica Neue" w:eastAsiaTheme="majorEastAsia" w:hAnsi="Helvetica Neue" w:cstheme="majorBidi"/>
+    <w:rsid w:val="00585A2C"/>
+    <w:rPr>
+      <w:rFonts w:ascii="Lato Semibold" w:eastAsiaTheme="majorEastAsia" w:hAnsi="Lato Semibold" w:cstheme="majorBidi"/>
       <w:b/>
-      <w:i w:val="0"/>
       <w:color w:val="3B515B" w:themeColor="text1"/>
       <w:sz w:val="24"/>
       <w:szCs w:val="24"/>
+      <w:lang w:val="pt-BR"/>
     </w:rPr>
   </w:style>
   <w:style w:type="character" w:customStyle="1" w:styleId="Ttulo4Char">
@@ -2905,14 +2939,14 @@
     <w:basedOn w:val="Fontepargpadro"/>
     <w:link w:val="Ttulo4"/>
     <w:uiPriority w:val="9"/>
-    <w:rsid w:val="00353CBB"/>
-    <w:rPr>
-      <w:rFonts w:ascii="Helvetica Neue Medium" w:eastAsiaTheme="majorEastAsia" w:hAnsi="Helvetica Neue Medium" w:cstheme="majorBidi"/>
-      <w:b w:val="0"/>
-      <w:i w:val="0"/>
+    <w:rsid w:val="00585A2C"/>
+    <w:rPr>
+      <w:rFonts w:ascii="Lato Thin" w:eastAsiaTheme="majorEastAsia" w:hAnsi="Lato Thin" w:cstheme="majorBidi"/>
+      <w:b/>
       <w:iCs/>
       <w:color w:val="3B515B" w:themeColor="text1"/>
       <w:sz w:val="24"/>
+      <w:lang w:val="pt-BR"/>
     </w:rPr>
   </w:style>
   <w:style w:type="character" w:customStyle="1" w:styleId="Ttulo5Char">
@@ -5106,11 +5140,11 @@
       <w:spacing w:after="600"/>
     </w:pPr>
   </w:style>
-  <w:style w:type="paragraph" w:customStyle="1" w:styleId="Tabellenberschrift">
-    <w:name w:val="Tabellenüberschrift"/>
+  <w:style w:type="paragraph" w:customStyle="1" w:styleId="TtulodaTabela">
+    <w:name w:val="Título da Tabela"/>
     <w:basedOn w:val="Normal"/>
     <w:next w:val="Normal"/>
-    <w:link w:val="TabellenberschriftZchn"/>
+    <w:link w:val="TtulodaTabelaChar"/>
     <w:uiPriority w:val="16"/>
     <w:qFormat/>
     <w:rsid w:val="00597B79"/>
@@ -5140,10 +5174,10 @@
       <w:lang w:val="en-GB"/>
     </w:rPr>
   </w:style>
-  <w:style w:type="character" w:customStyle="1" w:styleId="TabellenberschriftZchn">
-    <w:name w:val="Tabellenüberschrift Zchn"/>
+  <w:style w:type="character" w:customStyle="1" w:styleId="TtulodaTabelaChar">
+    <w:name w:val="Título da Tabela Char"/>
     <w:basedOn w:val="Fontepargpadro"/>
-    <w:link w:val="Tabellenberschrift"/>
+    <w:link w:val="TtulodaTabela"/>
     <w:uiPriority w:val="16"/>
     <w:rsid w:val="00597B79"/>
     <w:rPr>
@@ -5155,7 +5189,7 @@
   </w:style>
   <w:style w:type="paragraph" w:customStyle="1" w:styleId="Bildunterschrift">
     <w:name w:val="Bildunterschrift"/>
-    <w:basedOn w:val="Tabellenberschrift"/>
+    <w:basedOn w:val="TtulodaTabela"/>
     <w:next w:val="Normal"/>
     <w:link w:val="BildunterschriftZchn"/>
     <w:uiPriority w:val="15"/>
@@ -5172,11 +5206,11 @@
       <w:noProof/>
     </w:rPr>
   </w:style>
-  <w:style w:type="paragraph" w:customStyle="1" w:styleId="Abbildung">
-    <w:name w:val="Abbildung"/>
+  <w:style w:type="paragraph" w:customStyle="1" w:styleId="Figura">
+    <w:name w:val="Figura"/>
     <w:basedOn w:val="Normal"/>
     <w:next w:val="Bildunterschrift"/>
-    <w:link w:val="AbbildungZchn"/>
+    <w:link w:val="FiguraChar"/>
     <w:uiPriority w:val="14"/>
     <w:qFormat/>
     <w:rsid w:val="007E2143"/>
@@ -5188,7 +5222,7 @@
   </w:style>
   <w:style w:type="character" w:customStyle="1" w:styleId="BildunterschriftZchn">
     <w:name w:val="Bildunterschrift Zchn"/>
-    <w:basedOn w:val="TabellenberschriftZchn"/>
+    <w:basedOn w:val="TtulodaTabelaChar"/>
     <w:link w:val="Bildunterschrift"/>
     <w:uiPriority w:val="15"/>
     <w:rsid w:val="00597B79"/>
@@ -5210,10 +5244,10 @@
       </w:numPr>
     </w:pPr>
   </w:style>
-  <w:style w:type="character" w:customStyle="1" w:styleId="AbbildungZchn">
-    <w:name w:val="Abbildung Zchn"/>
+  <w:style w:type="character" w:customStyle="1" w:styleId="FiguraChar">
+    <w:name w:val="Figura Char"/>
     <w:basedOn w:val="Fontepargpadro"/>
-    <w:link w:val="Abbildung"/>
+    <w:link w:val="Figura"/>
     <w:uiPriority w:val="14"/>
     <w:rsid w:val="007E2143"/>
     <w:rPr>
@@ -5749,13 +5783,12 @@
     <w:name w:val="Author"/>
     <w:basedOn w:val="Normal"/>
     <w:qFormat/>
-    <w:rsid w:val="004105BA"/>
+    <w:rsid w:val="00585A2C"/>
     <w:pPr>
       <w:spacing w:before="240" w:after="360"/>
       <w:jc w:val="center"/>
     </w:pPr>
     <w:rPr>
-      <w:rFonts w:ascii="Helvetica Neue Medium" w:hAnsi="Helvetica Neue Medium"/>
       <w:color w:val="3B515B"/>
       <w:sz w:val="28"/>
       <w:lang w:val="en-US"/>
@@ -6020,7 +6053,7 @@
 </file>
 
 <file path=customXml/itemProps1.xml><?xml version="1.0" encoding="utf-8"?>
-<ds:datastoreItem xmlns:ds="http://schemas.openxmlformats.org/officeDocument/2006/customXml" ds:itemID="{9C8B832C-E397-4AF9-9402-E644CA31C920}">
+<ds:datastoreItem xmlns:ds="http://schemas.openxmlformats.org/officeDocument/2006/customXml" ds:itemID="{522C6B38-444E-4D74-9E7F-3284E452D5A3}">
   <ds:schemaRefs>
     <ds:schemaRef ds:uri="http://schemas.openxmlformats.org/officeDocument/2006/bibliography"/>
   </ds:schemaRefs>

</xml_diff>